<commit_message>
Updated documentation and how to use file
</commit_message>
<xml_diff>
--- a/How to use project file.docx
+++ b/How to use project file.docx
@@ -519,6 +519,19 @@
           <w:lang w:val="en-US"/>
         </w:rPr>
       </w:pPr>
+      <w:r>
+        <w:rPr>
+          <w:lang w:val="en-US"/>
+        </w:rPr>
+        <w:tab/>
+      </w:r>
+      <w:r>
+        <w:rPr>
+          <w:lang w:val="en-US"/>
+        </w:rPr>
+        <w:tab/>
+        <w:t>reactphysics3d.lib (server)</w:t>
+      </w:r>
     </w:p>
     <w:p>
       <w:pPr>
@@ -542,12 +555,34 @@
       </w:r>
       <w:r>
         <w:rPr>
+          <w:i/>
+          <w:u w:val="single"/>
           <w:lang w:val="en-US"/>
         </w:rPr>
         <w:t>x86</w:t>
+      </w:r>
+      <w:r>
+        <w:rPr>
+          <w:lang w:val="en-US"/>
+        </w:rPr>
+        <w:t xml:space="preserve"> </w:t>
+      </w:r>
+      <w:r>
+        <w:rPr>
+          <w:b/>
+          <w:lang w:val="en-US"/>
+        </w:rPr>
+        <w:t>!!!!!! Else you will get lots of errors that it can</w:t>
       </w:r>
       <w:bookmarkStart w:id="0" w:name="_GoBack"/>
       <w:bookmarkEnd w:id="0"/>
+      <w:r>
+        <w:rPr>
+          <w:b/>
+          <w:lang w:val="en-US"/>
+        </w:rPr>
+        <w:t>not find the libraries.</w:t>
+      </w:r>
     </w:p>
     <w:sectPr>
       <w:pgSz w:w="11906" w:h="16838"/>

</xml_diff>